<commit_message>
Multi arguments in funcs, *args, **kwargs
</commit_message>
<xml_diff>
--- a/Data Science Full Roadmap/3.Functions/Intro2Functions.docx
+++ b/Data Science Full Roadmap/3.Functions/Intro2Functions.docx
@@ -153,6 +153,7 @@
       <w:r>
         <w:rPr>
           <w:rFonts w:ascii="Arial" w:eastAsia="Times New Roman" w:hAnsi="Arial" w:cs="Arial"/>
+          <w:noProof/>
           <w:color w:val="05192D"/>
           <w:kern w:val="0"/>
           <w:sz w:val="24"/>
@@ -246,55 +247,7 @@
           <w:szCs w:val="24"/>
           <w14:ligatures w14:val="none"/>
         </w:rPr>
-        <w:t xml:space="preserve">We'll now see how to define functions via an example, a function that squares a number. The function name square will be perfect for this. To define the function, </w:t>
-      </w:r>
-      <w:proofErr w:type="gramStart"/>
-      <w:r>
-        <w:rPr>
-          <w:rFonts w:ascii="Arial" w:eastAsia="Times New Roman" w:hAnsi="Arial" w:cs="Arial"/>
-          <w:color w:val="05192D"/>
-          <w:kern w:val="0"/>
-          <w:sz w:val="24"/>
-          <w:szCs w:val="24"/>
-          <w14:ligatures w14:val="none"/>
-        </w:rPr>
-        <w:t>We</w:t>
-      </w:r>
-      <w:proofErr w:type="gramEnd"/>
-      <w:r>
-        <w:rPr>
-          <w:rFonts w:ascii="Arial" w:eastAsia="Times New Roman" w:hAnsi="Arial" w:cs="Arial"/>
-          <w:color w:val="05192D"/>
-          <w:kern w:val="0"/>
-          <w:sz w:val="24"/>
-          <w:szCs w:val="24"/>
-          <w14:ligatures w14:val="none"/>
-        </w:rPr>
-        <w:t xml:space="preserve"> begin with the keyword def, followed by the function name square; this is then followed by a set of parentheses and a colon. This piece of code is called a function header. To complete the function definition, let's write the function body by squaring a value, say 4, and printing the output. Right now, our square function does not have any parameters within the parentheses. We will add them later. Now, whenever this function is called, the code in the function body is run. In this case, </w:t>
-      </w:r>
-      <w:proofErr w:type="spellStart"/>
-      <w:r>
-        <w:rPr>
-          <w:rFonts w:ascii="Arial" w:eastAsia="Times New Roman" w:hAnsi="Arial" w:cs="Arial"/>
-          <w:color w:val="05192D"/>
-          <w:kern w:val="0"/>
-          <w:sz w:val="24"/>
-          <w:szCs w:val="24"/>
-          <w14:ligatures w14:val="none"/>
-        </w:rPr>
-        <w:t>new_value</w:t>
-      </w:r>
-      <w:proofErr w:type="spellEnd"/>
-      <w:r>
-        <w:rPr>
-          <w:rFonts w:ascii="Arial" w:eastAsia="Times New Roman" w:hAnsi="Arial" w:cs="Arial"/>
-          <w:color w:val="05192D"/>
-          <w:kern w:val="0"/>
-          <w:sz w:val="24"/>
-          <w:szCs w:val="24"/>
-          <w14:ligatures w14:val="none"/>
-        </w:rPr>
-        <w:t xml:space="preserve"> is assigned the value of 4 ** 2 and then printed out. You can call the function as you do with pre-built functions: square. This should yield the value, 16.</w:t>
+        <w:t>We'll now see how to define functions via an example, a function that squares a number. The function name square will be perfect for this. To define the function, We begin with the keyword def, followed by the function name square; this is then followed by a set of parentheses and a colon. This piece of code is called a function header. To complete the function definition, let's write the function body by squaring a value, say 4, and printing the output. Right now, our square function does not have any parameters within the parentheses. We will add them later. Now, whenever this function is called, the code in the function body is run. In this case, new_value is assigned the value of 4 ** 2 and then printed out. You can call the function as you do with pre-built functions: square. This should yield the value, 16.</w:t>
       </w:r>
     </w:p>
     <w:p>
@@ -348,31 +301,7 @@
           <w:szCs w:val="24"/>
           <w14:ligatures w14:val="none"/>
         </w:rPr>
-        <w:t xml:space="preserve">What if you wanted to square any other number besides 4, though? To add that functionality, you add a parameter to the function definition in between the parentheses. Here you see that we've added a parameter value and in the new function body, the new variable </w:t>
-      </w:r>
-      <w:proofErr w:type="spellStart"/>
-      <w:r>
-        <w:rPr>
-          <w:rFonts w:ascii="Arial" w:eastAsia="Times New Roman" w:hAnsi="Arial" w:cs="Arial"/>
-          <w:color w:val="05192D"/>
-          <w:kern w:val="0"/>
-          <w:sz w:val="24"/>
-          <w:szCs w:val="24"/>
-          <w14:ligatures w14:val="none"/>
-        </w:rPr>
-        <w:t>new_value</w:t>
-      </w:r>
-      <w:proofErr w:type="spellEnd"/>
-      <w:r>
-        <w:rPr>
-          <w:rFonts w:ascii="Arial" w:eastAsia="Times New Roman" w:hAnsi="Arial" w:cs="Arial"/>
-          <w:color w:val="05192D"/>
-          <w:kern w:val="0"/>
-          <w:sz w:val="24"/>
-          <w:szCs w:val="24"/>
-          <w14:ligatures w14:val="none"/>
-        </w:rPr>
-        <w:t xml:space="preserve"> takes the square of value, which is then printed out. We can now square any number that we pass to the function square as an argument. A quick word on parameters and arguments: when you define a function, you write parameters in the function header. When you call a function, you pass arguments into the function.</w:t>
+        <w:t>What if you wanted to square any other number besides 4, though? To add that functionality, you add a parameter to the function definition in between the parentheses. Here you see that we've added a parameter value and in the new function body, the new variable new_value takes the square of value, which is then printed out. We can now square any number that we pass to the function square as an argument. A quick word on parameters and arguments: when you define a function, you write parameters in the function header. When you call a function, you pass arguments into the function.</w:t>
       </w:r>
     </w:p>
     <w:p>
@@ -390,6 +319,7 @@
       <w:r>
         <w:rPr>
           <w:rFonts w:ascii="Arial" w:eastAsia="Times New Roman" w:hAnsi="Arial" w:cs="Arial"/>
+          <w:noProof/>
           <w:color w:val="05192D"/>
           <w:kern w:val="0"/>
           <w:sz w:val="24"/>
@@ -459,23 +389,8 @@
           <w:szCs w:val="24"/>
           <w14:ligatures w14:val="none"/>
         </w:rPr>
-        <w:t xml:space="preserve">Return values from </w:t>
-      </w:r>
-      <w:proofErr w:type="gramStart"/>
-      <w:r>
-        <w:rPr>
-          <w:rFonts w:ascii="Arial" w:eastAsia="Times New Roman" w:hAnsi="Arial" w:cs="Arial"/>
-          <w:b/>
-          <w:bCs/>
-          <w:color w:val="05192D"/>
-          <w:kern w:val="0"/>
-          <w:sz w:val="24"/>
-          <w:szCs w:val="24"/>
-          <w14:ligatures w14:val="none"/>
-        </w:rPr>
-        <w:t>functions</w:t>
-      </w:r>
-      <w:proofErr w:type="gramEnd"/>
+        <w:t>Return values from functions</w:t>
+      </w:r>
     </w:p>
     <w:p>
       <w:pPr>
@@ -498,31 +413,7 @@
           <w:szCs w:val="24"/>
           <w14:ligatures w14:val="none"/>
         </w:rPr>
-        <w:t xml:space="preserve">The function square now accepts a single parameter and prints out its squared value. But what if we don't want to print that value directly and </w:t>
-      </w:r>
-      <w:proofErr w:type="gramStart"/>
-      <w:r>
-        <w:rPr>
-          <w:rFonts w:ascii="Arial" w:eastAsia="Times New Roman" w:hAnsi="Arial" w:cs="Arial"/>
-          <w:color w:val="05192D"/>
-          <w:kern w:val="0"/>
-          <w:sz w:val="24"/>
-          <w:szCs w:val="24"/>
-          <w14:ligatures w14:val="none"/>
-        </w:rPr>
-        <w:t>instead</w:t>
-      </w:r>
-      <w:proofErr w:type="gramEnd"/>
-      <w:r>
-        <w:rPr>
-          <w:rFonts w:ascii="Arial" w:eastAsia="Times New Roman" w:hAnsi="Arial" w:cs="Arial"/>
-          <w:color w:val="05192D"/>
-          <w:kern w:val="0"/>
-          <w:sz w:val="24"/>
-          <w:szCs w:val="24"/>
-          <w14:ligatures w14:val="none"/>
-        </w:rPr>
-        <w:t xml:space="preserve"> we want to return the squared value and assign it to some variable? You can have your function return the new value by adding the return keyword, followed by the value to return. Now we can assign to a variable num the result of the function call as you see here.</w:t>
+        <w:t>The function square now accepts a single parameter and prints out its squared value. But what if we don't want to print that value directly and instead we want to return the squared value and assign it to some variable? You can have your function return the new value by adding the return keyword, followed by the value to return. Now we can assign to a variable num the result of the function call as you see here.</w:t>
       </w:r>
     </w:p>
     <w:p>
@@ -540,6 +431,7 @@
       <w:r>
         <w:rPr>
           <w:rFonts w:ascii="Arial" w:eastAsia="Times New Roman" w:hAnsi="Arial" w:cs="Arial"/>
+          <w:noProof/>
           <w:color w:val="05192D"/>
           <w:kern w:val="0"/>
           <w:sz w:val="24"/>
@@ -641,6 +533,9 @@
     </w:p>
     <w:p>
       <w:r>
+        <w:rPr>
+          <w:noProof/>
+        </w:rPr>
         <w:drawing>
           <wp:inline distT="0" distB="0" distL="0" distR="0" wp14:anchorId="30063A30" wp14:editId="3F5B2859">
             <wp:extent cx="5943600" cy="3270250"/>
@@ -784,79 +679,7 @@
           <w:szCs w:val="24"/>
           <w14:ligatures w14:val="none"/>
         </w:rPr>
-        <w:t xml:space="preserve">Let's tweak the square function we've been working on a little bit more. Suppose that, instead of simply squaring a value, we'd like to raise a value to the power of another value that's also passed to the function. We can do this by having our function accept two parameters instead of just one. You should also change your function name AND docstrings to reflect this new behavior. </w:t>
-      </w:r>
-      <w:proofErr w:type="spellStart"/>
-      <w:r>
-        <w:rPr>
-          <w:rFonts w:ascii="Arial" w:eastAsia="Times New Roman" w:hAnsi="Arial" w:cs="Arial"/>
-          <w:color w:val="05192D"/>
-          <w:kern w:val="0"/>
-          <w:sz w:val="24"/>
-          <w:szCs w:val="24"/>
-          <w14:ligatures w14:val="none"/>
-        </w:rPr>
-        <w:t>raise_to_power</w:t>
-      </w:r>
-      <w:proofErr w:type="spellEnd"/>
-      <w:r>
-        <w:rPr>
-          <w:rFonts w:ascii="Arial" w:eastAsia="Times New Roman" w:hAnsi="Arial" w:cs="Arial"/>
-          <w:color w:val="05192D"/>
-          <w:kern w:val="0"/>
-          <w:sz w:val="24"/>
-          <w:szCs w:val="24"/>
-          <w14:ligatures w14:val="none"/>
-        </w:rPr>
-        <w:t xml:space="preserve"> is an appropriate function name. Notice that there are now two parameters in the function header instead of one, value1 and value2. In the lines after that, the behavior of the overall function was also changed by raising value1 to the power of value2. You can call the function by passing in two arguments because the function has two parameters, as declared in the function header. The order in which the arguments are passed correspond to the order of the parameters in the function header. This means that when we call </w:t>
-      </w:r>
-      <w:proofErr w:type="spellStart"/>
-      <w:r>
-        <w:rPr>
-          <w:rFonts w:ascii="Arial" w:eastAsia="Times New Roman" w:hAnsi="Arial" w:cs="Arial"/>
-          <w:color w:val="05192D"/>
-          <w:kern w:val="0"/>
-          <w:sz w:val="24"/>
-          <w:szCs w:val="24"/>
-          <w14:ligatures w14:val="none"/>
-        </w:rPr>
-        <w:t>raise_to_</w:t>
-      </w:r>
-      <w:proofErr w:type="gramStart"/>
-      <w:r>
-        <w:rPr>
-          <w:rFonts w:ascii="Arial" w:eastAsia="Times New Roman" w:hAnsi="Arial" w:cs="Arial"/>
-          <w:color w:val="05192D"/>
-          <w:kern w:val="0"/>
-          <w:sz w:val="24"/>
-          <w:szCs w:val="24"/>
-          <w14:ligatures w14:val="none"/>
-        </w:rPr>
-        <w:t>power</w:t>
-      </w:r>
-      <w:proofErr w:type="spellEnd"/>
-      <w:r>
-        <w:rPr>
-          <w:rFonts w:ascii="Arial" w:eastAsia="Times New Roman" w:hAnsi="Arial" w:cs="Arial"/>
-          <w:color w:val="05192D"/>
-          <w:kern w:val="0"/>
-          <w:sz w:val="24"/>
-          <w:szCs w:val="24"/>
-          <w14:ligatures w14:val="none"/>
-        </w:rPr>
-        <w:t>(</w:t>
-      </w:r>
-      <w:proofErr w:type="gramEnd"/>
-      <w:r>
-        <w:rPr>
-          <w:rFonts w:ascii="Arial" w:eastAsia="Times New Roman" w:hAnsi="Arial" w:cs="Arial"/>
-          <w:color w:val="05192D"/>
-          <w:kern w:val="0"/>
-          <w:sz w:val="24"/>
-          <w:szCs w:val="24"/>
-          <w14:ligatures w14:val="none"/>
-        </w:rPr>
-        <w:t>2, 3), when the function is executed, 2 would be assigned to value1 and 3 to value2. Looking at the function body, this means that the computation value1 to the power of value2 translates to 2 to the power of 3. This function call then returns the value 8.</w:t>
+        <w:t>Let's tweak the square function we've been working on a little bit more. Suppose that, instead of simply squaring a value, we'd like to raise a value to the power of another value that's also passed to the function. We can do this by having our function accept two parameters instead of just one. You should also change your function name AND docstrings to reflect this new behavior. raise_to_power is an appropriate function name. Notice that there are now two parameters in the function header instead of one, value1 and value2. In the lines after that, the behavior of the overall function was also changed by raising value1 to the power of value2. You can call the function by passing in two arguments because the function has two parameters, as declared in the function header. The order in which the arguments are passed correspond to the order of the parameters in the function header. This means that when we call raise_to_power(2, 3), when the function is executed, 2 would be assigned to value1 and 3 to value2. Looking at the function body, this means that the computation value1 to the power of value2 translates to 2 to the power of 3. This function call then returns the value 8.</w:t>
       </w:r>
     </w:p>
     <w:p>
@@ -874,6 +697,7 @@
       <w:r>
         <w:rPr>
           <w:rFonts w:ascii="Arial" w:eastAsia="Times New Roman" w:hAnsi="Arial" w:cs="Arial"/>
+          <w:noProof/>
           <w:color w:val="05192D"/>
           <w:kern w:val="0"/>
           <w:sz w:val="24"/>
@@ -997,6 +821,7 @@
       <w:r>
         <w:rPr>
           <w:rFonts w:ascii="Arial" w:eastAsia="Times New Roman" w:hAnsi="Arial" w:cs="Arial"/>
+          <w:noProof/>
           <w:color w:val="05192D"/>
           <w:kern w:val="0"/>
           <w:sz w:val="24"/>
@@ -1108,6 +933,7 @@
       <w:r>
         <w:rPr>
           <w:rFonts w:ascii="Arial" w:eastAsia="Times New Roman" w:hAnsi="Arial" w:cs="Arial"/>
+          <w:noProof/>
           <w:color w:val="05192D"/>
           <w:kern w:val="0"/>
           <w:sz w:val="24"/>
@@ -1220,6 +1046,7 @@
       <w:r>
         <w:rPr>
           <w:rFonts w:ascii="Arial" w:eastAsia="Times New Roman" w:hAnsi="Arial" w:cs="Arial"/>
+          <w:noProof/>
           <w:color w:val="05192D"/>
           <w:kern w:val="0"/>
           <w:sz w:val="24"/>
@@ -1320,6 +1147,9 @@
     </w:p>
     <w:p>
       <w:r>
+        <w:rPr>
+          <w:noProof/>
+        </w:rPr>
         <w:drawing>
           <wp:anchor distT="0" distB="0" distL="114300" distR="114300" simplePos="0" relativeHeight="251658240" behindDoc="0" locked="0" layoutInCell="1" allowOverlap="1" wp14:anchorId="628534BE" wp14:editId="0413E1D1">
             <wp:simplePos x="0" y="0"/>
@@ -1372,6 +1202,115 @@
       </w:r>
       <w:r>
         <w:br w:type="page"/>
+      </w:r>
+    </w:p>
+    <w:p>
+      <w:pPr>
+        <w:spacing w:after="0" w:line="240" w:lineRule="auto"/>
+        <w:outlineLvl w:val="1"/>
+        <w:rPr>
+          <w:rFonts w:ascii="Arial" w:eastAsia="Times New Roman" w:hAnsi="Arial" w:cs="Arial"/>
+          <w:b/>
+          <w:bCs/>
+          <w:color w:val="05192D"/>
+          <w:kern w:val="0"/>
+          <w:sz w:val="24"/>
+          <w:szCs w:val="24"/>
+          <w14:ligatures w14:val="none"/>
+        </w:rPr>
+      </w:pPr>
+      <w:r>
+        <w:rPr>
+          <w:rFonts w:ascii="Arial" w:eastAsia="Times New Roman" w:hAnsi="Arial" w:cs="Arial"/>
+          <w:b/>
+          <w:bCs/>
+          <w:color w:val="05192D"/>
+          <w:kern w:val="0"/>
+          <w:sz w:val="24"/>
+          <w:szCs w:val="24"/>
+          <w14:ligatures w14:val="none"/>
+        </w:rPr>
+        <w:lastRenderedPageBreak/>
+        <w:t>What you have learned:</w:t>
+      </w:r>
+    </w:p>
+    <w:p>
+      <w:pPr>
+        <w:spacing w:after="120" w:line="240" w:lineRule="auto"/>
+        <w:rPr>
+          <w:rFonts w:ascii="Arial" w:eastAsia="Times New Roman" w:hAnsi="Arial" w:cs="Arial"/>
+          <w:color w:val="05192D"/>
+          <w:kern w:val="0"/>
+          <w:sz w:val="24"/>
+          <w:szCs w:val="24"/>
+          <w14:ligatures w14:val="none"/>
+        </w:rPr>
+      </w:pPr>
+      <w:r>
+        <w:rPr>
+          <w:rFonts w:ascii="Arial" w:eastAsia="Times New Roman" w:hAnsi="Arial" w:cs="Arial"/>
+          <w:color w:val="05192D"/>
+          <w:kern w:val="0"/>
+          <w:sz w:val="24"/>
+          <w:szCs w:val="24"/>
+          <w14:ligatures w14:val="none"/>
+        </w:rPr>
+        <w:t>that accept multiple parameters and return multiple values, it is time to see how these learnt skills can be valuable in a Data Science context. In the following exercises, you'll write a function that analyzes a DataFrame of twitter data. The function that you'll write will return a dictionary containing data of how many times each language was used across all the tweets in the DataFrame. We'll see later in this course that we can generalize such a function to count occurrences of any items in a DataFrame column. Let's recap the basic ingredients of a function.</w:t>
+      </w:r>
+    </w:p>
+    <w:p>
+      <w:pPr>
+        <w:shd w:val="clear" w:color="auto" w:fill="F7F7FC"/>
+        <w:spacing w:after="0" w:line="240" w:lineRule="auto"/>
+        <w:outlineLvl w:val="1"/>
+        <w:rPr>
+          <w:rFonts w:ascii="Arial" w:eastAsia="Times New Roman" w:hAnsi="Arial" w:cs="Arial"/>
+          <w:b/>
+          <w:bCs/>
+          <w:color w:val="05192D"/>
+          <w:kern w:val="0"/>
+          <w:sz w:val="24"/>
+          <w:szCs w:val="24"/>
+          <w14:ligatures w14:val="none"/>
+        </w:rPr>
+      </w:pPr>
+      <w:r>
+        <w:rPr>
+          <w:rFonts w:ascii="Arial" w:eastAsia="Times New Roman" w:hAnsi="Arial" w:cs="Arial"/>
+          <w:b/>
+          <w:bCs/>
+          <w:color w:val="05192D"/>
+          <w:kern w:val="0"/>
+          <w:sz w:val="24"/>
+          <w:szCs w:val="24"/>
+          <w14:ligatures w14:val="none"/>
+        </w:rPr>
+        <w:t>Basic ingredients of a function</w:t>
+      </w:r>
+    </w:p>
+    <w:p>
+      <w:pPr>
+        <w:shd w:val="clear" w:color="auto" w:fill="F7F7FC"/>
+        <w:spacing w:after="120" w:line="240" w:lineRule="auto"/>
+        <w:rPr>
+          <w:rFonts w:ascii="Arial" w:eastAsia="Times New Roman" w:hAnsi="Arial" w:cs="Arial"/>
+          <w:color w:val="05192D"/>
+          <w:kern w:val="0"/>
+          <w:sz w:val="24"/>
+          <w:szCs w:val="24"/>
+          <w14:ligatures w14:val="none"/>
+        </w:rPr>
+      </w:pPr>
+      <w:r>
+        <w:rPr>
+          <w:rFonts w:ascii="Arial" w:eastAsia="Times New Roman" w:hAnsi="Arial" w:cs="Arial"/>
+          <w:color w:val="05192D"/>
+          <w:kern w:val="0"/>
+          <w:sz w:val="24"/>
+          <w:szCs w:val="24"/>
+          <w14:ligatures w14:val="none"/>
+        </w:rPr>
+        <w:t>We have a function header which begins with the keyword def. This is followed by the function name, parameters in parentheses and a colon. We then have the function body, which contains docstrings enclosed in triple quotation marks; docstrings describe what the function does; the rest of the function body performs the computation that the function does; the function body closes with the keyword return, followed by the value or values returned by the function. That's it from me.</w:t>
       </w:r>
     </w:p>
     <w:p/>

</xml_diff>